<commit_message>
Uploading PDF versions of ex1 through ex3
</commit_message>
<xml_diff>
--- a/OOP_Detailed_Exercise1.docx
+++ b/OOP_Detailed_Exercise1.docx
@@ -1,6 +1,6 @@
 
 <file path=word/document.xml><?xml version="1.0" encoding="utf-8"?>
-<w:document xmlns:wpc="http://schemas.microsoft.com/office/word/2010/wordprocessingCanvas" xmlns:mc="http://schemas.openxmlformats.org/markup-compatibility/2006" xmlns:o="urn:schemas-microsoft-com:office:office" xmlns:r="http://schemas.openxmlformats.org/officeDocument/2006/relationships" xmlns:m="http://schemas.openxmlformats.org/officeDocument/2006/math" xmlns:v="urn:schemas-microsoft-com:vml" xmlns:wp14="http://schemas.microsoft.com/office/word/2010/wordprocessingDrawing" xmlns:wp="http://schemas.openxmlformats.org/drawingml/2006/wordprocessingDrawing" xmlns:w10="urn:schemas-microsoft-com:office:word" xmlns:w="http://schemas.openxmlformats.org/wordprocessingml/2006/main" xmlns:w14="http://schemas.microsoft.com/office/word/2010/wordml" xmlns:w15="http://schemas.microsoft.com/office/word/2012/wordml" xmlns:wpg="http://schemas.microsoft.com/office/word/2010/wordprocessingGroup" xmlns:wpi="http://schemas.microsoft.com/office/word/2010/wordprocessingInk" xmlns:wne="http://schemas.microsoft.com/office/word/2006/wordml" xmlns:wps="http://schemas.microsoft.com/office/word/2010/wordprocessingShape" mc:Ignorable="w14 w15 wp14">
+<w:document xmlns:wpc="http://schemas.microsoft.com/office/word/2010/wordprocessingCanvas" xmlns:cx="http://schemas.microsoft.com/office/drawing/2014/chartex" xmlns:cx1="http://schemas.microsoft.com/office/drawing/2015/9/8/chartex" xmlns:mc="http://schemas.openxmlformats.org/markup-compatibility/2006" xmlns:o="urn:schemas-microsoft-com:office:office" xmlns:r="http://schemas.openxmlformats.org/officeDocument/2006/relationships" xmlns:m="http://schemas.openxmlformats.org/officeDocument/2006/math" xmlns:v="urn:schemas-microsoft-com:vml" xmlns:wp14="http://schemas.microsoft.com/office/word/2010/wordprocessingDrawing" xmlns:wp="http://schemas.openxmlformats.org/drawingml/2006/wordprocessingDrawing" xmlns:w10="urn:schemas-microsoft-com:office:word" xmlns:w="http://schemas.openxmlformats.org/wordprocessingml/2006/main" xmlns:w14="http://schemas.microsoft.com/office/word/2010/wordml" xmlns:w15="http://schemas.microsoft.com/office/word/2012/wordml" xmlns:w16se="http://schemas.microsoft.com/office/word/2015/wordml/symex" xmlns:wpg="http://schemas.microsoft.com/office/word/2010/wordprocessingGroup" xmlns:wpi="http://schemas.microsoft.com/office/word/2010/wordprocessingInk" xmlns:wne="http://schemas.microsoft.com/office/word/2006/wordml" xmlns:wps="http://schemas.microsoft.com/office/word/2010/wordprocessingShape" mc:Ignorable="w14 w15 w16se wp14">
   <w:body>
     <w:p>
       <w:pPr>
@@ -145,8 +145,6 @@
         </w:rPr>
         <w:t>) {</w:t>
       </w:r>
-      <w:bookmarkStart w:id="0" w:name="_GoBack"/>
-      <w:bookmarkEnd w:id="0"/>
     </w:p>
     <w:p>
       <w:pPr>
@@ -946,54 +944,22 @@
     <w:p>
       <w:pPr>
         <w:ind w:left="360"/>
-        <w:jc w:val="right"/>
         <w:rPr>
           <w:rFonts w:ascii="Georgia" w:hAnsi="Georgia" w:cs="Courier New"/>
           <w:b/>
-          <w:i/>
-          <w:sz w:val="24"/>
-          <w:szCs w:val="24"/>
-        </w:rPr>
-      </w:pPr>
+          <w:sz w:val="24"/>
+          <w:szCs w:val="24"/>
+        </w:rPr>
+      </w:pPr>
+      <w:bookmarkStart w:id="0" w:name="_GoBack"/>
+      <w:bookmarkEnd w:id="0"/>
       <w:r>
         <w:rPr>
           <w:rFonts w:ascii="Georgia" w:hAnsi="Georgia" w:cs="Courier New"/>
           <w:b/>
-          <w:i/>
-          <w:sz w:val="28"/>
-          <w:szCs w:val="24"/>
-        </w:rPr>
-        <w:t>Continued on Next Page</w:t>
-      </w:r>
-      <w:r>
-        <w:rPr>
-          <w:rFonts w:ascii="Georgia" w:hAnsi="Georgia" w:cs="Courier New"/>
-          <w:b/>
-          <w:i/>
-          <w:sz w:val="24"/>
-          <w:szCs w:val="24"/>
-        </w:rPr>
-        <w:br w:type="page"/>
-      </w:r>
-    </w:p>
-    <w:p>
-      <w:pPr>
-        <w:ind w:left="360"/>
-        <w:rPr>
-          <w:rFonts w:ascii="Georgia" w:hAnsi="Georgia" w:cs="Courier New"/>
-          <w:b/>
-          <w:sz w:val="24"/>
-          <w:szCs w:val="24"/>
-        </w:rPr>
-      </w:pPr>
-      <w:r>
-        <w:rPr>
-          <w:rFonts w:ascii="Georgia" w:hAnsi="Georgia" w:cs="Courier New"/>
-          <w:b/>
-          <w:sz w:val="24"/>
-          <w:szCs w:val="24"/>
-        </w:rPr>
-        <w:lastRenderedPageBreak/>
+          <w:sz w:val="24"/>
+          <w:szCs w:val="24"/>
+        </w:rPr>
         <w:t>Enemy Class</w:t>
       </w:r>
     </w:p>
@@ -1265,6 +1231,7 @@
           <w:sz w:val="24"/>
           <w:szCs w:val="24"/>
         </w:rPr>
+        <w:lastRenderedPageBreak/>
         <w:t>Testing</w:t>
       </w:r>
     </w:p>
@@ -1674,361 +1641,9 @@
         <w:t xml:space="preserve"> attribute again.</w:t>
       </w:r>
     </w:p>
-    <w:p>
-      <w:pPr>
-        <w:shd w:val="clear" w:color="auto" w:fill="FFFFFF"/>
-        <w:spacing w:before="100" w:beforeAutospacing="1" w:after="100" w:afterAutospacing="1" w:line="240" w:lineRule="auto"/>
-        <w:jc w:val="center"/>
-        <w:rPr>
-          <w:rFonts w:ascii="Georgia" w:eastAsia="Times New Roman" w:hAnsi="Georgia" w:cs="Helvetica"/>
-          <w:b/>
-          <w:color w:val="2D3B45"/>
-        </w:rPr>
-      </w:pPr>
-      <w:r>
-        <w:rPr>
-          <w:rFonts w:ascii="Georgia" w:eastAsia="Times New Roman" w:hAnsi="Georgia" w:cs="Helvetica"/>
-          <w:b/>
-          <w:color w:val="2D3B45"/>
-        </w:rPr>
-        <w:t>Conclusion Questions</w:t>
-      </w:r>
-      <w:r>
-        <w:rPr>
-          <w:rFonts w:ascii="Georgia" w:eastAsia="Times New Roman" w:hAnsi="Georgia" w:cs="Helvetica"/>
-          <w:b/>
-          <w:color w:val="2D3B45"/>
-        </w:rPr>
-        <w:t xml:space="preserve"> (CSP Only)</w:t>
-      </w:r>
-    </w:p>
-    <w:p>
-      <w:pPr>
-        <w:numPr>
-          <w:ilvl w:val="0"/>
-          <w:numId w:val="2"/>
-        </w:numPr>
-        <w:shd w:val="clear" w:color="auto" w:fill="FFFFFF"/>
-        <w:spacing w:before="100" w:beforeAutospacing="1" w:after="100" w:afterAutospacing="1" w:line="240" w:lineRule="auto"/>
-        <w:ind w:left="375"/>
-        <w:rPr>
-          <w:rFonts w:ascii="Georgia" w:eastAsia="Times New Roman" w:hAnsi="Georgia" w:cs="Helvetica"/>
-          <w:color w:val="2D3B45"/>
-        </w:rPr>
-      </w:pPr>
-      <w:r>
-        <w:rPr>
-          <w:rFonts w:ascii="Georgia" w:eastAsia="Times New Roman" w:hAnsi="Georgia" w:cs="Helvetica"/>
-          <w:color w:val="2D3B45"/>
-        </w:rPr>
-        <w:t>Think of an example from your daily life where you use abstraction. Describe some of the details you discard and some of the generality you gain by using the abstraction.</w:t>
-      </w:r>
-    </w:p>
-    <w:p>
-      <w:pPr>
-        <w:numPr>
-          <w:ilvl w:val="0"/>
-          <w:numId w:val="3"/>
-        </w:numPr>
-        <w:shd w:val="clear" w:color="auto" w:fill="FFFFFF"/>
-        <w:spacing w:before="100" w:beforeAutospacing="1" w:after="100" w:afterAutospacing="1" w:line="240" w:lineRule="auto"/>
-        <w:ind w:left="375"/>
-        <w:rPr>
-          <w:rFonts w:ascii="Georgia" w:eastAsia="Times New Roman" w:hAnsi="Georgia" w:cs="Helvetica"/>
-          <w:color w:val="2D3B45"/>
-        </w:rPr>
-      </w:pPr>
-      <w:r>
-        <w:rPr>
-          <w:rFonts w:ascii="Georgia" w:eastAsia="Times New Roman" w:hAnsi="Georgia" w:cs="Helvetica"/>
-          <w:color w:val="2D3B45"/>
-        </w:rPr>
-        <w:t>What is the difference between procedural abstraction and data abstraction?</w:t>
-      </w:r>
-    </w:p>
-    <w:p>
-      <w:pPr>
-        <w:numPr>
-          <w:ilvl w:val="0"/>
-          <w:numId w:val="4"/>
-        </w:numPr>
-        <w:shd w:val="clear" w:color="auto" w:fill="FFFFFF"/>
-        <w:spacing w:beforeAutospacing="1" w:after="0" w:afterAutospacing="1" w:line="240" w:lineRule="auto"/>
-        <w:ind w:left="375"/>
-        <w:rPr>
-          <w:rFonts w:ascii="Georgia" w:eastAsia="Times New Roman" w:hAnsi="Georgia" w:cs="Helvetica"/>
-          <w:color w:val="2D3B45"/>
-        </w:rPr>
-      </w:pPr>
-      <w:r>
-        <w:rPr>
-          <w:rFonts w:ascii="Georgia" w:eastAsia="Times New Roman" w:hAnsi="Georgia" w:cs="Helvetica"/>
-          <w:color w:val="2D3B45"/>
-        </w:rPr>
-        <w:t xml:space="preserve">The GUI was first developed in 1961 by Ivan Sutherland for his Ph.D. at M.I.T. You might watch a 1964 video produced by MIT, especially the demo of Sutherland's work starting at 3:20, at </w:t>
-      </w:r>
-      <w:hyperlink r:id="rId7" w:tgtFrame="_blank" w:history="1">
-        <w:r>
-          <w:rPr>
-            <w:rFonts w:ascii="Georgia" w:eastAsia="Times New Roman" w:hAnsi="Georgia" w:cs="Helvetica"/>
-            <w:b/>
-            <w:bCs/>
-            <w:color w:val="007C89"/>
-            <w:u w:val="single"/>
-          </w:rPr>
-          <w:t>http://www.youtube.com/watch?v=USyoT_Ha_bA</w:t>
-        </w:r>
-        <w:r>
-          <w:rPr>
-            <w:rFonts w:ascii="Georgia" w:eastAsia="Times New Roman" w:hAnsi="Georgia" w:cs="Helvetica"/>
-            <w:color w:val="007C89"/>
-            <w:u w:val="single"/>
-          </w:rPr>
-          <w:t> </w:t>
-        </w:r>
-        <w:r>
-          <w:rPr>
-            <w:rFonts w:ascii="Georgia" w:eastAsia="Times New Roman" w:hAnsi="Georgia" w:cs="Helvetica"/>
-            <w:color w:val="007C89"/>
-            <w:u w:val="single"/>
-            <w:bdr w:val="none" w:sz="0" w:space="0" w:color="auto" w:frame="1"/>
-          </w:rPr>
-          <w:t> (Links to an external site.)</w:t>
-        </w:r>
-      </w:hyperlink>
-      <w:r>
-        <w:rPr>
-          <w:rFonts w:ascii="Georgia" w:eastAsia="Times New Roman" w:hAnsi="Georgia" w:cs="Helvetica"/>
-          <w:color w:val="2D3B45"/>
-        </w:rPr>
-        <w:t>.</w:t>
-      </w:r>
-    </w:p>
-    <w:p>
-      <w:pPr>
-        <w:shd w:val="clear" w:color="auto" w:fill="FFFFFF"/>
-        <w:spacing w:before="180" w:after="180" w:line="240" w:lineRule="auto"/>
-        <w:ind w:left="810" w:right="360"/>
-        <w:rPr>
-          <w:rFonts w:ascii="Georgia" w:eastAsia="Times New Roman" w:hAnsi="Georgia" w:cs="Helvetica"/>
-          <w:color w:val="2D3B45"/>
-        </w:rPr>
-      </w:pPr>
-      <w:r>
-        <w:rPr>
-          <w:rFonts w:ascii="Georgia" w:eastAsia="Times New Roman" w:hAnsi="Georgia" w:cs="Helvetica"/>
-          <w:color w:val="2D3B45"/>
-        </w:rPr>
-        <w:t>Bill Gates at Microsoft got inspiration for Windows from Apple's Steve Jobs.</w:t>
-      </w:r>
-    </w:p>
-    <w:p>
-      <w:pPr>
-        <w:shd w:val="clear" w:color="auto" w:fill="FFFFFF"/>
-        <w:spacing w:before="180" w:after="180" w:line="240" w:lineRule="auto"/>
-        <w:ind w:left="810" w:right="360"/>
-        <w:rPr>
-          <w:rFonts w:ascii="Georgia" w:eastAsia="Times New Roman" w:hAnsi="Georgia" w:cs="Helvetica"/>
-          <w:color w:val="2D3B45"/>
-        </w:rPr>
-      </w:pPr>
-      <w:r>
-        <w:rPr>
-          <w:rFonts w:ascii="Georgia" w:eastAsia="Times New Roman" w:hAnsi="Georgia" w:cs="Helvetica"/>
-          <w:color w:val="2D3B45"/>
-        </w:rPr>
-        <w:t>Steve Jobs at Apple got inspiration for Macintosh from Xerox's Alan Kay.</w:t>
-      </w:r>
-    </w:p>
-    <w:p>
-      <w:pPr>
-        <w:shd w:val="clear" w:color="auto" w:fill="FFFFFF"/>
-        <w:spacing w:before="180" w:after="180" w:line="240" w:lineRule="auto"/>
-        <w:ind w:left="810" w:right="360"/>
-        <w:rPr>
-          <w:rFonts w:ascii="Georgia" w:eastAsia="Times New Roman" w:hAnsi="Georgia" w:cs="Helvetica"/>
-          <w:color w:val="2D3B45"/>
-        </w:rPr>
-      </w:pPr>
-      <w:r>
-        <w:rPr>
-          <w:rFonts w:ascii="Georgia" w:eastAsia="Times New Roman" w:hAnsi="Georgia" w:cs="Helvetica"/>
-          <w:color w:val="2D3B45"/>
-        </w:rPr>
-        <w:t xml:space="preserve">Alan Kay at Xerox got inspiration for Star from </w:t>
-      </w:r>
-      <w:proofErr w:type="spellStart"/>
-      <w:r>
-        <w:rPr>
-          <w:rFonts w:ascii="Georgia" w:eastAsia="Times New Roman" w:hAnsi="Georgia" w:cs="Helvetica"/>
-          <w:color w:val="2D3B45"/>
-        </w:rPr>
-        <w:t>Trygve</w:t>
-      </w:r>
-      <w:proofErr w:type="spellEnd"/>
-      <w:r>
-        <w:rPr>
-          <w:rFonts w:ascii="Georgia" w:eastAsia="Times New Roman" w:hAnsi="Georgia" w:cs="Helvetica"/>
-          <w:color w:val="2D3B45"/>
-        </w:rPr>
-        <w:t xml:space="preserve"> </w:t>
-      </w:r>
-      <w:proofErr w:type="spellStart"/>
-      <w:r>
-        <w:rPr>
-          <w:rFonts w:ascii="Georgia" w:eastAsia="Times New Roman" w:hAnsi="Georgia" w:cs="Helvetica"/>
-          <w:color w:val="2D3B45"/>
-        </w:rPr>
-        <w:t>Reenskaug</w:t>
-      </w:r>
-      <w:proofErr w:type="spellEnd"/>
-      <w:r>
-        <w:rPr>
-          <w:rFonts w:ascii="Georgia" w:eastAsia="Times New Roman" w:hAnsi="Georgia" w:cs="Helvetica"/>
-          <w:color w:val="2D3B45"/>
-        </w:rPr>
-        <w:t>.</w:t>
-      </w:r>
-    </w:p>
-    <w:p>
-      <w:pPr>
-        <w:shd w:val="clear" w:color="auto" w:fill="FFFFFF"/>
-        <w:spacing w:before="180" w:after="180" w:line="240" w:lineRule="auto"/>
-        <w:ind w:left="810" w:right="360"/>
-        <w:rPr>
-          <w:rFonts w:ascii="Georgia" w:eastAsia="Times New Roman" w:hAnsi="Georgia" w:cs="Helvetica"/>
-          <w:color w:val="2D3B45"/>
-        </w:rPr>
-      </w:pPr>
-      <w:proofErr w:type="spellStart"/>
-      <w:r>
-        <w:rPr>
-          <w:rFonts w:ascii="Georgia" w:eastAsia="Times New Roman" w:hAnsi="Georgia" w:cs="Helvetica"/>
-          <w:color w:val="2D3B45"/>
-        </w:rPr>
-        <w:t>Trygve</w:t>
-      </w:r>
-      <w:proofErr w:type="spellEnd"/>
-      <w:r>
-        <w:rPr>
-          <w:rFonts w:ascii="Georgia" w:eastAsia="Times New Roman" w:hAnsi="Georgia" w:cs="Helvetica"/>
-          <w:color w:val="2D3B45"/>
-        </w:rPr>
-        <w:t xml:space="preserve"> </w:t>
-      </w:r>
-      <w:proofErr w:type="spellStart"/>
-      <w:r>
-        <w:rPr>
-          <w:rFonts w:ascii="Georgia" w:eastAsia="Times New Roman" w:hAnsi="Georgia" w:cs="Helvetica"/>
-          <w:color w:val="2D3B45"/>
-        </w:rPr>
-        <w:t>Reenskaug</w:t>
-      </w:r>
-      <w:proofErr w:type="spellEnd"/>
-      <w:r>
-        <w:rPr>
-          <w:rFonts w:ascii="Georgia" w:eastAsia="Times New Roman" w:hAnsi="Georgia" w:cs="Helvetica"/>
-          <w:color w:val="2D3B45"/>
-        </w:rPr>
-        <w:t xml:space="preserve"> created the program </w:t>
-      </w:r>
-      <w:proofErr w:type="spellStart"/>
-      <w:r>
-        <w:rPr>
-          <w:rFonts w:ascii="Georgia" w:eastAsia="Times New Roman" w:hAnsi="Georgia" w:cs="Helvetica"/>
-          <w:color w:val="2D3B45"/>
-        </w:rPr>
-        <w:t>Autokon</w:t>
-      </w:r>
-      <w:proofErr w:type="spellEnd"/>
-      <w:r>
-        <w:rPr>
-          <w:rFonts w:ascii="Georgia" w:eastAsia="Times New Roman" w:hAnsi="Georgia" w:cs="Helvetica"/>
-          <w:color w:val="2D3B45"/>
-        </w:rPr>
-        <w:t xml:space="preserve"> with a graphical user interface in 1963 to design ships.</w:t>
-      </w:r>
-    </w:p>
-    <w:p>
-      <w:pPr>
-        <w:shd w:val="clear" w:color="auto" w:fill="FFFFFF"/>
-        <w:spacing w:before="180" w:after="180" w:line="240" w:lineRule="auto"/>
-        <w:ind w:left="810" w:right="360"/>
-        <w:rPr>
-          <w:rFonts w:ascii="Georgia" w:eastAsia="Times New Roman" w:hAnsi="Georgia" w:cs="Helvetica"/>
-          <w:color w:val="2D3B45"/>
-        </w:rPr>
-      </w:pPr>
-      <w:proofErr w:type="spellStart"/>
-      <w:r>
-        <w:rPr>
-          <w:rFonts w:ascii="Georgia" w:eastAsia="Times New Roman" w:hAnsi="Georgia" w:cs="Helvetica"/>
-          <w:color w:val="2D3B45"/>
-        </w:rPr>
-        <w:t>Trygve</w:t>
-      </w:r>
-      <w:proofErr w:type="spellEnd"/>
-      <w:r>
-        <w:rPr>
-          <w:rFonts w:ascii="Georgia" w:eastAsia="Times New Roman" w:hAnsi="Georgia" w:cs="Helvetica"/>
-          <w:color w:val="2D3B45"/>
-        </w:rPr>
-        <w:t xml:space="preserve"> </w:t>
-      </w:r>
-      <w:proofErr w:type="spellStart"/>
-      <w:r>
-        <w:rPr>
-          <w:rFonts w:ascii="Georgia" w:eastAsia="Times New Roman" w:hAnsi="Georgia" w:cs="Helvetica"/>
-          <w:color w:val="2D3B45"/>
-        </w:rPr>
-        <w:t>Reenskaug</w:t>
-      </w:r>
-      <w:proofErr w:type="spellEnd"/>
-      <w:r>
-        <w:rPr>
-          <w:rFonts w:ascii="Georgia" w:eastAsia="Times New Roman" w:hAnsi="Georgia" w:cs="Helvetica"/>
-          <w:color w:val="2D3B45"/>
-        </w:rPr>
-        <w:t xml:space="preserve"> got inspiration for </w:t>
-      </w:r>
-      <w:proofErr w:type="spellStart"/>
-      <w:r>
-        <w:rPr>
-          <w:rFonts w:ascii="Georgia" w:eastAsia="Times New Roman" w:hAnsi="Georgia" w:cs="Helvetica"/>
-          <w:color w:val="2D3B45"/>
-        </w:rPr>
-        <w:t>Autokon</w:t>
-      </w:r>
-      <w:proofErr w:type="spellEnd"/>
-      <w:r>
-        <w:rPr>
-          <w:rFonts w:ascii="Georgia" w:eastAsia="Times New Roman" w:hAnsi="Georgia" w:cs="Helvetica"/>
-          <w:color w:val="2D3B45"/>
-        </w:rPr>
-        <w:t xml:space="preserve"> from M.I.T.'s Ivan Sutherland.</w:t>
-      </w:r>
-    </w:p>
-    <w:p>
-      <w:pPr>
-        <w:shd w:val="clear" w:color="auto" w:fill="FFFFFF"/>
-        <w:spacing w:before="180" w:after="180" w:line="240" w:lineRule="auto"/>
-        <w:ind w:left="810" w:right="360"/>
-        <w:rPr>
-          <w:rFonts w:ascii="Georgia" w:eastAsia="Times New Roman" w:hAnsi="Georgia" w:cs="Helvetica"/>
-          <w:color w:val="2D3B45"/>
-        </w:rPr>
-      </w:pPr>
-      <w:r>
-        <w:rPr>
-          <w:rFonts w:ascii="Georgia" w:eastAsia="Times New Roman" w:hAnsi="Georgia" w:cs="Helvetica"/>
-          <w:color w:val="2D3B45"/>
-        </w:rPr>
-        <w:t>All along the way, GUI programming, object-oriented programming, and abstraction have been intertwined. Why do you think GUIs, objects, and abstraction have been connected like this in the history of computer science?</w:t>
-      </w:r>
-    </w:p>
     <w:sectPr>
-      <w:headerReference w:type="default" r:id="rId8"/>
-      <w:footerReference w:type="default" r:id="rId9"/>
+      <w:headerReference w:type="default" r:id="rId7"/>
+      <w:footerReference w:type="default" r:id="rId8"/>
       <w:pgSz w:w="12240" w:h="15840"/>
       <w:pgMar w:top="1440" w:right="1440" w:bottom="1440" w:left="1440" w:header="720" w:footer="720" w:gutter="0"/>
       <w:cols w:space="720"/>
@@ -2039,7 +1654,7 @@
 </file>
 
 <file path=word/endnotes.xml><?xml version="1.0" encoding="utf-8"?>
-<w:endnotes xmlns:wpc="http://schemas.microsoft.com/office/word/2010/wordprocessingCanvas" xmlns:mc="http://schemas.openxmlformats.org/markup-compatibility/2006" xmlns:o="urn:schemas-microsoft-com:office:office" xmlns:r="http://schemas.openxmlformats.org/officeDocument/2006/relationships" xmlns:m="http://schemas.openxmlformats.org/officeDocument/2006/math" xmlns:v="urn:schemas-microsoft-com:vml" xmlns:wp14="http://schemas.microsoft.com/office/word/2010/wordprocessingDrawing" xmlns:wp="http://schemas.openxmlformats.org/drawingml/2006/wordprocessingDrawing" xmlns:w10="urn:schemas-microsoft-com:office:word" xmlns:w="http://schemas.openxmlformats.org/wordprocessingml/2006/main" xmlns:w14="http://schemas.microsoft.com/office/word/2010/wordml" xmlns:w15="http://schemas.microsoft.com/office/word/2012/wordml" xmlns:wpg="http://schemas.microsoft.com/office/word/2010/wordprocessingGroup" xmlns:wpi="http://schemas.microsoft.com/office/word/2010/wordprocessingInk" xmlns:wne="http://schemas.microsoft.com/office/word/2006/wordml" xmlns:wps="http://schemas.microsoft.com/office/word/2010/wordprocessingShape" mc:Ignorable="w14 w15 wp14">
+<w:endnotes xmlns:wpc="http://schemas.microsoft.com/office/word/2010/wordprocessingCanvas" xmlns:cx="http://schemas.microsoft.com/office/drawing/2014/chartex" xmlns:cx1="http://schemas.microsoft.com/office/drawing/2015/9/8/chartex" xmlns:mc="http://schemas.openxmlformats.org/markup-compatibility/2006" xmlns:o="urn:schemas-microsoft-com:office:office" xmlns:r="http://schemas.openxmlformats.org/officeDocument/2006/relationships" xmlns:m="http://schemas.openxmlformats.org/officeDocument/2006/math" xmlns:v="urn:schemas-microsoft-com:vml" xmlns:wp14="http://schemas.microsoft.com/office/word/2010/wordprocessingDrawing" xmlns:wp="http://schemas.openxmlformats.org/drawingml/2006/wordprocessingDrawing" xmlns:w10="urn:schemas-microsoft-com:office:word" xmlns:w="http://schemas.openxmlformats.org/wordprocessingml/2006/main" xmlns:w14="http://schemas.microsoft.com/office/word/2010/wordml" xmlns:w15="http://schemas.microsoft.com/office/word/2012/wordml" xmlns:w16se="http://schemas.microsoft.com/office/word/2015/wordml/symex" xmlns:wpg="http://schemas.microsoft.com/office/word/2010/wordprocessingGroup" xmlns:wpi="http://schemas.microsoft.com/office/word/2010/wordprocessingInk" xmlns:wne="http://schemas.microsoft.com/office/word/2006/wordml" xmlns:wps="http://schemas.microsoft.com/office/word/2010/wordprocessingShape" mc:Ignorable="w14 w15 w16se wp14">
   <w:endnote w:type="separator" w:id="-1">
     <w:p>
       <w:pPr>
@@ -2064,7 +1679,7 @@
 </file>
 
 <file path=word/footer1.xml><?xml version="1.0" encoding="utf-8"?>
-<w:ftr xmlns:wpc="http://schemas.microsoft.com/office/word/2010/wordprocessingCanvas" xmlns:mc="http://schemas.openxmlformats.org/markup-compatibility/2006" xmlns:o="urn:schemas-microsoft-com:office:office" xmlns:r="http://schemas.openxmlformats.org/officeDocument/2006/relationships" xmlns:m="http://schemas.openxmlformats.org/officeDocument/2006/math" xmlns:v="urn:schemas-microsoft-com:vml" xmlns:wp14="http://schemas.microsoft.com/office/word/2010/wordprocessingDrawing" xmlns:wp="http://schemas.openxmlformats.org/drawingml/2006/wordprocessingDrawing" xmlns:w10="urn:schemas-microsoft-com:office:word" xmlns:w="http://schemas.openxmlformats.org/wordprocessingml/2006/main" xmlns:w14="http://schemas.microsoft.com/office/word/2010/wordml" xmlns:w15="http://schemas.microsoft.com/office/word/2012/wordml" xmlns:wpg="http://schemas.microsoft.com/office/word/2010/wordprocessingGroup" xmlns:wpi="http://schemas.microsoft.com/office/word/2010/wordprocessingInk" xmlns:wne="http://schemas.microsoft.com/office/word/2006/wordml" xmlns:wps="http://schemas.microsoft.com/office/word/2010/wordprocessingShape" mc:Ignorable="w14 w15 wp14">
+<w:ftr xmlns:wpc="http://schemas.microsoft.com/office/word/2010/wordprocessingCanvas" xmlns:cx="http://schemas.microsoft.com/office/drawing/2014/chartex" xmlns:cx1="http://schemas.microsoft.com/office/drawing/2015/9/8/chartex" xmlns:mc="http://schemas.openxmlformats.org/markup-compatibility/2006" xmlns:o="urn:schemas-microsoft-com:office:office" xmlns:r="http://schemas.openxmlformats.org/officeDocument/2006/relationships" xmlns:m="http://schemas.openxmlformats.org/officeDocument/2006/math" xmlns:v="urn:schemas-microsoft-com:vml" xmlns:wp14="http://schemas.microsoft.com/office/word/2010/wordprocessingDrawing" xmlns:wp="http://schemas.openxmlformats.org/drawingml/2006/wordprocessingDrawing" xmlns:w10="urn:schemas-microsoft-com:office:word" xmlns:w="http://schemas.openxmlformats.org/wordprocessingml/2006/main" xmlns:w14="http://schemas.microsoft.com/office/word/2010/wordml" xmlns:w15="http://schemas.microsoft.com/office/word/2012/wordml" xmlns:w16se="http://schemas.microsoft.com/office/word/2015/wordml/symex" xmlns:wpg="http://schemas.microsoft.com/office/word/2010/wordprocessingGroup" xmlns:wpi="http://schemas.microsoft.com/office/word/2010/wordprocessingInk" xmlns:wne="http://schemas.microsoft.com/office/word/2006/wordml" xmlns:wps="http://schemas.microsoft.com/office/word/2010/wordprocessingShape" mc:Ignorable="w14 w15 w16se wp14">
   <w:p>
     <w:pPr>
       <w:pStyle w:val="Footer"/>
@@ -2116,7 +1731,7 @@
 </file>
 
 <file path=word/footnotes.xml><?xml version="1.0" encoding="utf-8"?>
-<w:footnotes xmlns:wpc="http://schemas.microsoft.com/office/word/2010/wordprocessingCanvas" xmlns:mc="http://schemas.openxmlformats.org/markup-compatibility/2006" xmlns:o="urn:schemas-microsoft-com:office:office" xmlns:r="http://schemas.openxmlformats.org/officeDocument/2006/relationships" xmlns:m="http://schemas.openxmlformats.org/officeDocument/2006/math" xmlns:v="urn:schemas-microsoft-com:vml" xmlns:wp14="http://schemas.microsoft.com/office/word/2010/wordprocessingDrawing" xmlns:wp="http://schemas.openxmlformats.org/drawingml/2006/wordprocessingDrawing" xmlns:w10="urn:schemas-microsoft-com:office:word" xmlns:w="http://schemas.openxmlformats.org/wordprocessingml/2006/main" xmlns:w14="http://schemas.microsoft.com/office/word/2010/wordml" xmlns:w15="http://schemas.microsoft.com/office/word/2012/wordml" xmlns:wpg="http://schemas.microsoft.com/office/word/2010/wordprocessingGroup" xmlns:wpi="http://schemas.microsoft.com/office/word/2010/wordprocessingInk" xmlns:wne="http://schemas.microsoft.com/office/word/2006/wordml" xmlns:wps="http://schemas.microsoft.com/office/word/2010/wordprocessingShape" mc:Ignorable="w14 w15 wp14">
+<w:footnotes xmlns:wpc="http://schemas.microsoft.com/office/word/2010/wordprocessingCanvas" xmlns:cx="http://schemas.microsoft.com/office/drawing/2014/chartex" xmlns:cx1="http://schemas.microsoft.com/office/drawing/2015/9/8/chartex" xmlns:mc="http://schemas.openxmlformats.org/markup-compatibility/2006" xmlns:o="urn:schemas-microsoft-com:office:office" xmlns:r="http://schemas.openxmlformats.org/officeDocument/2006/relationships" xmlns:m="http://schemas.openxmlformats.org/officeDocument/2006/math" xmlns:v="urn:schemas-microsoft-com:vml" xmlns:wp14="http://schemas.microsoft.com/office/word/2010/wordprocessingDrawing" xmlns:wp="http://schemas.openxmlformats.org/drawingml/2006/wordprocessingDrawing" xmlns:w10="urn:schemas-microsoft-com:office:word" xmlns:w="http://schemas.openxmlformats.org/wordprocessingml/2006/main" xmlns:w14="http://schemas.microsoft.com/office/word/2010/wordml" xmlns:w15="http://schemas.microsoft.com/office/word/2012/wordml" xmlns:w16se="http://schemas.microsoft.com/office/word/2015/wordml/symex" xmlns:wpg="http://schemas.microsoft.com/office/word/2010/wordprocessingGroup" xmlns:wpi="http://schemas.microsoft.com/office/word/2010/wordprocessingInk" xmlns:wne="http://schemas.microsoft.com/office/word/2006/wordml" xmlns:wps="http://schemas.microsoft.com/office/word/2010/wordprocessingShape" mc:Ignorable="w14 w15 w16se wp14">
   <w:footnote w:type="separator" w:id="-1">
     <w:p>
       <w:pPr>
@@ -2141,7 +1756,7 @@
 </file>
 
 <file path=word/header1.xml><?xml version="1.0" encoding="utf-8"?>
-<w:hdr xmlns:wpc="http://schemas.microsoft.com/office/word/2010/wordprocessingCanvas" xmlns:mc="http://schemas.openxmlformats.org/markup-compatibility/2006" xmlns:o="urn:schemas-microsoft-com:office:office" xmlns:r="http://schemas.openxmlformats.org/officeDocument/2006/relationships" xmlns:m="http://schemas.openxmlformats.org/officeDocument/2006/math" xmlns:v="urn:schemas-microsoft-com:vml" xmlns:wp14="http://schemas.microsoft.com/office/word/2010/wordprocessingDrawing" xmlns:wp="http://schemas.openxmlformats.org/drawingml/2006/wordprocessingDrawing" xmlns:w10="urn:schemas-microsoft-com:office:word" xmlns:w="http://schemas.openxmlformats.org/wordprocessingml/2006/main" xmlns:w14="http://schemas.microsoft.com/office/word/2010/wordml" xmlns:w15="http://schemas.microsoft.com/office/word/2012/wordml" xmlns:wpg="http://schemas.microsoft.com/office/word/2010/wordprocessingGroup" xmlns:wpi="http://schemas.microsoft.com/office/word/2010/wordprocessingInk" xmlns:wne="http://schemas.microsoft.com/office/word/2006/wordml" xmlns:wps="http://schemas.microsoft.com/office/word/2010/wordprocessingShape" mc:Ignorable="w14 w15 wp14">
+<w:hdr xmlns:wpc="http://schemas.microsoft.com/office/word/2010/wordprocessingCanvas" xmlns:cx="http://schemas.microsoft.com/office/drawing/2014/chartex" xmlns:cx1="http://schemas.microsoft.com/office/drawing/2015/9/8/chartex" xmlns:mc="http://schemas.openxmlformats.org/markup-compatibility/2006" xmlns:o="urn:schemas-microsoft-com:office:office" xmlns:r="http://schemas.openxmlformats.org/officeDocument/2006/relationships" xmlns:m="http://schemas.openxmlformats.org/officeDocument/2006/math" xmlns:v="urn:schemas-microsoft-com:vml" xmlns:wp14="http://schemas.microsoft.com/office/word/2010/wordprocessingDrawing" xmlns:wp="http://schemas.openxmlformats.org/drawingml/2006/wordprocessingDrawing" xmlns:w10="urn:schemas-microsoft-com:office:word" xmlns:w="http://schemas.openxmlformats.org/wordprocessingml/2006/main" xmlns:w14="http://schemas.microsoft.com/office/word/2010/wordml" xmlns:w15="http://schemas.microsoft.com/office/word/2012/wordml" xmlns:w16se="http://schemas.microsoft.com/office/word/2015/wordml/symex" xmlns:wpg="http://schemas.microsoft.com/office/word/2010/wordprocessingGroup" xmlns:wpi="http://schemas.microsoft.com/office/word/2010/wordprocessingInk" xmlns:wne="http://schemas.microsoft.com/office/word/2006/wordml" xmlns:wps="http://schemas.microsoft.com/office/word/2010/wordprocessingShape" mc:Ignorable="w14 w15 w16se wp14">
   <w:p>
     <w:pPr>
       <w:spacing w:after="0"/>
@@ -2172,7 +1787,7 @@
 </file>
 
 <file path=word/numbering.xml><?xml version="1.0" encoding="utf-8"?>
-<w:numbering xmlns:wpc="http://schemas.microsoft.com/office/word/2010/wordprocessingCanvas" xmlns:mc="http://schemas.openxmlformats.org/markup-compatibility/2006" xmlns:o="urn:schemas-microsoft-com:office:office" xmlns:r="http://schemas.openxmlformats.org/officeDocument/2006/relationships" xmlns:m="http://schemas.openxmlformats.org/officeDocument/2006/math" xmlns:v="urn:schemas-microsoft-com:vml" xmlns:wp14="http://schemas.microsoft.com/office/word/2010/wordprocessingDrawing" xmlns:wp="http://schemas.openxmlformats.org/drawingml/2006/wordprocessingDrawing" xmlns:w10="urn:schemas-microsoft-com:office:word" xmlns:w="http://schemas.openxmlformats.org/wordprocessingml/2006/main" xmlns:w14="http://schemas.microsoft.com/office/word/2010/wordml" xmlns:w15="http://schemas.microsoft.com/office/word/2012/wordml" xmlns:wpg="http://schemas.microsoft.com/office/word/2010/wordprocessingGroup" xmlns:wpi="http://schemas.microsoft.com/office/word/2010/wordprocessingInk" xmlns:wne="http://schemas.microsoft.com/office/word/2006/wordml" xmlns:wps="http://schemas.microsoft.com/office/word/2010/wordprocessingShape" mc:Ignorable="w14 w15 wp14">
+<w:numbering xmlns:wpc="http://schemas.microsoft.com/office/word/2010/wordprocessingCanvas" xmlns:cx="http://schemas.microsoft.com/office/drawing/2014/chartex" xmlns:cx1="http://schemas.microsoft.com/office/drawing/2015/9/8/chartex" xmlns:mc="http://schemas.openxmlformats.org/markup-compatibility/2006" xmlns:o="urn:schemas-microsoft-com:office:office" xmlns:r="http://schemas.openxmlformats.org/officeDocument/2006/relationships" xmlns:m="http://schemas.openxmlformats.org/officeDocument/2006/math" xmlns:v="urn:schemas-microsoft-com:vml" xmlns:wp14="http://schemas.microsoft.com/office/word/2010/wordprocessingDrawing" xmlns:wp="http://schemas.openxmlformats.org/drawingml/2006/wordprocessingDrawing" xmlns:w10="urn:schemas-microsoft-com:office:word" xmlns:w="http://schemas.openxmlformats.org/wordprocessingml/2006/main" xmlns:w14="http://schemas.microsoft.com/office/word/2010/wordml" xmlns:w15="http://schemas.microsoft.com/office/word/2012/wordml" xmlns:w16se="http://schemas.microsoft.com/office/word/2015/wordml/symex" xmlns:wpg="http://schemas.microsoft.com/office/word/2010/wordprocessingGroup" xmlns:wpi="http://schemas.microsoft.com/office/word/2010/wordprocessingInk" xmlns:wne="http://schemas.microsoft.com/office/word/2006/wordml" xmlns:wps="http://schemas.microsoft.com/office/word/2010/wordprocessingShape" mc:Ignorable="w14 w15 w16se wp14">
   <w:abstractNum w:abstractNumId="0" w15:restartNumberingAfterBreak="0">
     <w:nsid w:val="0CC062CE"/>
     <w:multiLevelType w:val="multilevel"/>
@@ -2620,7 +2235,7 @@
 </file>
 
 <file path=word/styles.xml><?xml version="1.0" encoding="utf-8"?>
-<w:styles xmlns:mc="http://schemas.openxmlformats.org/markup-compatibility/2006" xmlns:r="http://schemas.openxmlformats.org/officeDocument/2006/relationships" xmlns:w="http://schemas.openxmlformats.org/wordprocessingml/2006/main" xmlns:w14="http://schemas.microsoft.com/office/word/2010/wordml" xmlns:w15="http://schemas.microsoft.com/office/word/2012/wordml" mc:Ignorable="w14 w15">
+<w:styles xmlns:mc="http://schemas.openxmlformats.org/markup-compatibility/2006" xmlns:r="http://schemas.openxmlformats.org/officeDocument/2006/relationships" xmlns:w="http://schemas.openxmlformats.org/wordprocessingml/2006/main" xmlns:w14="http://schemas.microsoft.com/office/word/2010/wordml" xmlns:w15="http://schemas.microsoft.com/office/word/2012/wordml" xmlns:w16se="http://schemas.microsoft.com/office/word/2015/wordml/symex" mc:Ignorable="w14 w15 w16se">
   <w:docDefaults>
     <w:rPrDefault>
       <w:rPr>

</xml_diff>